<commit_message>
Last update to the word doc
</commit_message>
<xml_diff>
--- a/Module 1/Garcia-Assignment1.2.docx
+++ b/Module 1/Garcia-Assignment1.2.docx
@@ -325,6 +325,23 @@
         </w:rPr>
         <w:tab/>
         <w:t>Screenshot of my local directory:</w:t>
+      </w:r>
+    </w:p>
+    <w:p>
+      <w:pPr>
+        <w:rPr>
+          <w:rFonts w:ascii="Times New Roman" w:hAnsi="Times New Roman" w:cs="Times New Roman"/>
+          <w:sz w:val="24"/>
+          <w:szCs w:val="24"/>
+        </w:rPr>
+      </w:pPr>
+      <w:r>
+        <w:rPr>
+          <w:rFonts w:ascii="Times New Roman" w:hAnsi="Times New Roman" w:cs="Times New Roman"/>
+          <w:sz w:val="24"/>
+          <w:szCs w:val="24"/>
+        </w:rPr>
+        <w:t>** Please note I did not use the user directory because I already have a specific filing method on my computer that helps me to stay organized and I prefer to stick with it.</w:t>
       </w:r>
       <w:r>
         <w:rPr>
@@ -476,7 +493,7 @@
           <w:szCs w:val="24"/>
         </w:rPr>
         <w:drawing>
-          <wp:inline distT="0" distB="0" distL="0" distR="0" wp14:anchorId="3DC36525" wp14:editId="12321799">
+          <wp:inline distT="0" distB="0" distL="0" distR="0" wp14:anchorId="3DC36525" wp14:editId="0C049806">
             <wp:extent cx="5943600" cy="726440"/>
             <wp:effectExtent l="0" t="0" r="0" b="0"/>
             <wp:docPr id="136252607" name="Picture 2"/>

</xml_diff>